<commit_message>
Commit 19/02/2024 Labos Livre et Personne
</commit_message>
<xml_diff>
--- a/Examens/Examen 1/Laboratoire_note1.docx
+++ b/Examens/Examen 1/Laboratoire_note1.docx
@@ -771,14 +771,195 @@
           <w:szCs w:val="24"/>
           <w:lang w:val="fr-CA" w:eastAsia="fr-CA"/>
         </w:rPr>
-        <w:t xml:space="preserve"> numéro de compte, le nom et le prénom du client, le type du compte qui peut être soit un compte chèque ou un compte épargne et le solde du compte. Le n</w:t>
-      </w:r>
-      <w:r>
-        <w:rPr>
-          <w:rFonts w:ascii="Roboto" w:eastAsia="Times New Roman" w:hAnsi="Roboto" w:cs="Times New Roman"/>
-          <w:color w:val="212121"/>
-          <w:sz w:val="24"/>
-          <w:szCs w:val="24"/>
+        <w:t xml:space="preserve"> </w:t>
+      </w:r>
+      <w:r>
+        <w:rPr>
+          <w:rFonts w:ascii="Roboto" w:eastAsia="Times New Roman" w:hAnsi="Roboto" w:cs="Times New Roman"/>
+          <w:color w:val="212121"/>
+          <w:sz w:val="24"/>
+          <w:szCs w:val="24"/>
+          <w:highlight w:val="yellow"/>
+          <w:lang w:val="fr-CA" w:eastAsia="fr-CA"/>
+        </w:rPr>
+        <w:t>numéro de compte</w:t>
+      </w:r>
+      <w:r>
+        <w:rPr>
+          <w:rFonts w:ascii="Roboto" w:eastAsia="Times New Roman" w:hAnsi="Roboto" w:cs="Times New Roman"/>
+          <w:color w:val="212121"/>
+          <w:sz w:val="24"/>
+          <w:szCs w:val="24"/>
+          <w:lang w:val="fr-CA" w:eastAsia="fr-CA"/>
+        </w:rPr>
+        <w:t xml:space="preserve">, le </w:t>
+      </w:r>
+      <w:r>
+        <w:rPr>
+          <w:rFonts w:ascii="Roboto" w:eastAsia="Times New Roman" w:hAnsi="Roboto" w:cs="Times New Roman"/>
+          <w:color w:val="212121"/>
+          <w:sz w:val="24"/>
+          <w:szCs w:val="24"/>
+          <w:highlight w:val="yellow"/>
+          <w:lang w:val="fr-CA" w:eastAsia="fr-CA"/>
+        </w:rPr>
+        <w:t>nom</w:t>
+      </w:r>
+      <w:r>
+        <w:rPr>
+          <w:rFonts w:ascii="Roboto" w:eastAsia="Times New Roman" w:hAnsi="Roboto" w:cs="Times New Roman"/>
+          <w:color w:val="212121"/>
+          <w:sz w:val="24"/>
+          <w:szCs w:val="24"/>
+          <w:lang w:val="fr-CA" w:eastAsia="fr-CA"/>
+        </w:rPr>
+        <w:t xml:space="preserve"> et le </w:t>
+      </w:r>
+      <w:r>
+        <w:rPr>
+          <w:rFonts w:ascii="Roboto" w:eastAsia="Times New Roman" w:hAnsi="Roboto" w:cs="Times New Roman"/>
+          <w:color w:val="212121"/>
+          <w:sz w:val="24"/>
+          <w:szCs w:val="24"/>
+          <w:highlight w:val="yellow"/>
+          <w:lang w:val="fr-CA" w:eastAsia="fr-CA"/>
+        </w:rPr>
+        <w:t>prénom du client</w:t>
+      </w:r>
+      <w:r>
+        <w:rPr>
+          <w:rFonts w:ascii="Roboto" w:eastAsia="Times New Roman" w:hAnsi="Roboto" w:cs="Times New Roman"/>
+          <w:color w:val="212121"/>
+          <w:sz w:val="24"/>
+          <w:szCs w:val="24"/>
+          <w:lang w:val="fr-CA" w:eastAsia="fr-CA"/>
+        </w:rPr>
+        <w:t xml:space="preserve">, le </w:t>
+      </w:r>
+      <w:r>
+        <w:rPr>
+          <w:rFonts w:ascii="Roboto" w:eastAsia="Times New Roman" w:hAnsi="Roboto" w:cs="Times New Roman"/>
+          <w:color w:val="212121"/>
+          <w:sz w:val="24"/>
+          <w:szCs w:val="24"/>
+          <w:highlight w:val="yellow"/>
+          <w:lang w:val="fr-CA" w:eastAsia="fr-CA"/>
+        </w:rPr>
+        <w:t>type du compte</w:t>
+      </w:r>
+      <w:r>
+        <w:rPr>
+          <w:rFonts w:ascii="Roboto" w:eastAsia="Times New Roman" w:hAnsi="Roboto" w:cs="Times New Roman"/>
+          <w:color w:val="212121"/>
+          <w:sz w:val="24"/>
+          <w:szCs w:val="24"/>
+          <w:lang w:val="fr-CA" w:eastAsia="fr-CA"/>
+        </w:rPr>
+        <w:t xml:space="preserve"> qui peut être soit un compte </w:t>
+      </w:r>
+      <w:r>
+        <w:rPr>
+          <w:rFonts w:ascii="Roboto" w:eastAsia="Times New Roman" w:hAnsi="Roboto" w:cs="Times New Roman"/>
+          <w:color w:val="212121"/>
+          <w:sz w:val="24"/>
+          <w:szCs w:val="24"/>
+          <w:highlight w:val="yellow"/>
+          <w:lang w:val="fr-CA" w:eastAsia="fr-CA"/>
+        </w:rPr>
+        <w:t>chèque</w:t>
+      </w:r>
+      <w:r>
+        <w:rPr>
+          <w:rFonts w:ascii="Roboto" w:eastAsia="Times New Roman" w:hAnsi="Roboto" w:cs="Times New Roman"/>
+          <w:color w:val="212121"/>
+          <w:sz w:val="24"/>
+          <w:szCs w:val="24"/>
+          <w:lang w:val="fr-CA" w:eastAsia="fr-CA"/>
+        </w:rPr>
+        <w:t xml:space="preserve"> ou un compte </w:t>
+      </w:r>
+      <w:r>
+        <w:rPr>
+          <w:rFonts w:ascii="Roboto" w:eastAsia="Times New Roman" w:hAnsi="Roboto" w:cs="Times New Roman"/>
+          <w:color w:val="212121"/>
+          <w:sz w:val="24"/>
+          <w:szCs w:val="24"/>
+          <w:highlight w:val="yellow"/>
+          <w:lang w:val="fr-CA" w:eastAsia="fr-CA"/>
+        </w:rPr>
+        <w:t>épargne</w:t>
+      </w:r>
+      <w:r>
+        <w:rPr>
+          <w:rFonts w:ascii="Roboto" w:eastAsia="Times New Roman" w:hAnsi="Roboto" w:cs="Times New Roman"/>
+          <w:color w:val="212121"/>
+          <w:sz w:val="24"/>
+          <w:szCs w:val="24"/>
+          <w:lang w:val="fr-CA" w:eastAsia="fr-CA"/>
+        </w:rPr>
+        <w:t xml:space="preserve"> et le </w:t>
+      </w:r>
+      <w:r>
+        <w:rPr>
+          <w:rFonts w:ascii="Roboto" w:eastAsia="Times New Roman" w:hAnsi="Roboto" w:cs="Times New Roman"/>
+          <w:color w:val="212121"/>
+          <w:sz w:val="24"/>
+          <w:szCs w:val="24"/>
+          <w:highlight w:val="yellow"/>
+          <w:lang w:val="fr-CA" w:eastAsia="fr-CA"/>
+        </w:rPr>
+        <w:t>solde du compte</w:t>
+      </w:r>
+      <w:r>
+        <w:rPr>
+          <w:rFonts w:ascii="Roboto" w:eastAsia="Times New Roman" w:hAnsi="Roboto" w:cs="Times New Roman"/>
+          <w:color w:val="212121"/>
+          <w:sz w:val="24"/>
+          <w:szCs w:val="24"/>
+          <w:lang w:val="fr-CA" w:eastAsia="fr-CA"/>
+        </w:rPr>
+        <w:t>.</w:t>
+      </w:r>
+      <w:r>
+        <w:rPr>
+          <w:rFonts w:ascii="Roboto" w:eastAsia="Times New Roman" w:hAnsi="Roboto" w:cs="Times New Roman"/>
+          <w:color w:val="212121"/>
+          <w:sz w:val="24"/>
+          <w:szCs w:val="24"/>
+          <w:lang w:val="fr-CA" w:eastAsia="fr-CA"/>
+        </w:rPr>
+        <w:t xml:space="preserve"> </w:t>
+      </w:r>
+      <w:bookmarkStart w:id="0" w:name="_GoBack"/>
+      <w:bookmarkEnd w:id="0"/>
+      <w:r>
+        <w:rPr>
+          <w:rFonts w:ascii="Roboto" w:eastAsia="Times New Roman" w:hAnsi="Roboto" w:cs="Times New Roman"/>
+          <w:color w:val="212121"/>
+          <w:sz w:val="24"/>
+          <w:szCs w:val="24"/>
+          <w:lang w:val="fr-CA" w:eastAsia="fr-CA"/>
+        </w:rPr>
+        <w:t xml:space="preserve">Le </w:t>
+      </w:r>
+      <w:r>
+        <w:rPr>
+          <w:rFonts w:ascii="Roboto" w:eastAsia="Times New Roman" w:hAnsi="Roboto" w:cs="Times New Roman"/>
+          <w:color w:val="212121"/>
+          <w:sz w:val="24"/>
+          <w:szCs w:val="24"/>
+          <w:highlight w:val="yellow"/>
+          <w:lang w:val="fr-CA" w:eastAsia="fr-CA"/>
+        </w:rPr>
+        <w:t>n</w:t>
+      </w:r>
+      <w:r>
+        <w:rPr>
+          <w:rFonts w:ascii="Roboto" w:eastAsia="Times New Roman" w:hAnsi="Roboto" w:cs="Times New Roman"/>
+          <w:color w:val="212121"/>
+          <w:sz w:val="24"/>
+          <w:szCs w:val="24"/>
+          <w:highlight w:val="yellow"/>
           <w:lang w:val="fr-CA" w:eastAsia="fr-CA"/>
         </w:rPr>
         <w:t>uméro d</w:t>
@@ -789,6 +970,7 @@
           <w:color w:val="212121"/>
           <w:sz w:val="24"/>
           <w:szCs w:val="24"/>
+          <w:highlight w:val="yellow"/>
           <w:lang w:val="fr-CA" w:eastAsia="fr-CA"/>
         </w:rPr>
         <w:t>e</w:t>
@@ -799,6 +981,7 @@
           <w:color w:val="212121"/>
           <w:sz w:val="24"/>
           <w:szCs w:val="24"/>
+          <w:highlight w:val="yellow"/>
           <w:lang w:val="fr-CA" w:eastAsia="fr-CA"/>
         </w:rPr>
         <w:t xml:space="preserve"> compte</w:t>
@@ -831,14 +1014,26 @@
           <w:szCs w:val="24"/>
           <w:lang w:val="fr-CA" w:eastAsia="fr-CA"/>
         </w:rPr>
-        <w:t>e chaîne de caractères</w:t>
-      </w:r>
-      <w:r>
-        <w:rPr>
-          <w:rFonts w:ascii="Roboto" w:eastAsia="Times New Roman" w:hAnsi="Roboto" w:cs="Times New Roman"/>
-          <w:color w:val="212121"/>
-          <w:sz w:val="24"/>
-          <w:szCs w:val="24"/>
+        <w:t xml:space="preserve">e </w:t>
+      </w:r>
+      <w:r>
+        <w:rPr>
+          <w:rFonts w:ascii="Roboto" w:eastAsia="Times New Roman" w:hAnsi="Roboto" w:cs="Times New Roman"/>
+          <w:color w:val="212121"/>
+          <w:sz w:val="24"/>
+          <w:szCs w:val="24"/>
+          <w:highlight w:val="yellow"/>
+          <w:lang w:val="fr-CA" w:eastAsia="fr-CA"/>
+        </w:rPr>
+        <w:t>chaîne de caractères</w:t>
+      </w:r>
+      <w:r>
+        <w:rPr>
+          <w:rFonts w:ascii="Roboto" w:eastAsia="Times New Roman" w:hAnsi="Roboto" w:cs="Times New Roman"/>
+          <w:color w:val="212121"/>
+          <w:sz w:val="24"/>
+          <w:szCs w:val="24"/>
+          <w:highlight w:val="yellow"/>
           <w:lang w:val="fr-CA" w:eastAsia="fr-CA"/>
         </w:rPr>
         <w:t xml:space="preserve"> </w:t>
@@ -849,16 +1044,123 @@
           <w:color w:val="212121"/>
           <w:sz w:val="24"/>
           <w:szCs w:val="24"/>
-          <w:lang w:val="fr-CA" w:eastAsia="fr-CA"/>
-        </w:rPr>
-        <w:t xml:space="preserve">alphanumérique qui commence par un caractère alphabétique majuscule suivi par 9 caractères numériques. Un seul attribut est utilisé pour contenir le nom et le prénom du client. Le client doit avoir au moins </w:t>
-      </w:r>
-      <w:r>
-        <w:rPr>
-          <w:rFonts w:ascii="Roboto" w:eastAsia="Times New Roman" w:hAnsi="Roboto" w:cs="Times New Roman"/>
-          <w:color w:val="212121"/>
-          <w:sz w:val="24"/>
-          <w:szCs w:val="24"/>
+          <w:highlight w:val="yellow"/>
+          <w:lang w:val="fr-CA" w:eastAsia="fr-CA"/>
+        </w:rPr>
+        <w:t>alphanumérique</w:t>
+      </w:r>
+      <w:r>
+        <w:rPr>
+          <w:rFonts w:ascii="Roboto" w:eastAsia="Times New Roman" w:hAnsi="Roboto" w:cs="Times New Roman"/>
+          <w:color w:val="212121"/>
+          <w:sz w:val="24"/>
+          <w:szCs w:val="24"/>
+          <w:lang w:val="fr-CA" w:eastAsia="fr-CA"/>
+        </w:rPr>
+        <w:t xml:space="preserve"> qui </w:t>
+      </w:r>
+      <w:r>
+        <w:rPr>
+          <w:rFonts w:ascii="Roboto" w:eastAsia="Times New Roman" w:hAnsi="Roboto" w:cs="Times New Roman"/>
+          <w:color w:val="212121"/>
+          <w:sz w:val="24"/>
+          <w:szCs w:val="24"/>
+          <w:highlight w:val="yellow"/>
+          <w:lang w:val="fr-CA" w:eastAsia="fr-CA"/>
+        </w:rPr>
+        <w:t>commence par un caractère alphabétique majuscule</w:t>
+      </w:r>
+      <w:r>
+        <w:rPr>
+          <w:rFonts w:ascii="Roboto" w:eastAsia="Times New Roman" w:hAnsi="Roboto" w:cs="Times New Roman"/>
+          <w:color w:val="212121"/>
+          <w:sz w:val="24"/>
+          <w:szCs w:val="24"/>
+          <w:lang w:val="fr-CA" w:eastAsia="fr-CA"/>
+        </w:rPr>
+        <w:t xml:space="preserve"> suivi par </w:t>
+      </w:r>
+      <w:r>
+        <w:rPr>
+          <w:rFonts w:ascii="Roboto" w:eastAsia="Times New Roman" w:hAnsi="Roboto" w:cs="Times New Roman"/>
+          <w:color w:val="212121"/>
+          <w:sz w:val="24"/>
+          <w:szCs w:val="24"/>
+          <w:highlight w:val="yellow"/>
+          <w:lang w:val="fr-CA" w:eastAsia="fr-CA"/>
+        </w:rPr>
+        <w:t>9 caractères numériques</w:t>
+      </w:r>
+      <w:r>
+        <w:rPr>
+          <w:rFonts w:ascii="Roboto" w:eastAsia="Times New Roman" w:hAnsi="Roboto" w:cs="Times New Roman"/>
+          <w:color w:val="212121"/>
+          <w:sz w:val="24"/>
+          <w:szCs w:val="24"/>
+          <w:lang w:val="fr-CA" w:eastAsia="fr-CA"/>
+        </w:rPr>
+        <w:t xml:space="preserve">. </w:t>
+      </w:r>
+      <w:r>
+        <w:rPr>
+          <w:rFonts w:ascii="Roboto" w:eastAsia="Times New Roman" w:hAnsi="Roboto" w:cs="Times New Roman"/>
+          <w:color w:val="212121"/>
+          <w:sz w:val="24"/>
+          <w:szCs w:val="24"/>
+          <w:highlight w:val="yellow"/>
+          <w:lang w:val="fr-CA" w:eastAsia="fr-CA"/>
+        </w:rPr>
+        <w:t>Un seul attribut</w:t>
+      </w:r>
+      <w:r>
+        <w:rPr>
+          <w:rFonts w:ascii="Roboto" w:eastAsia="Times New Roman" w:hAnsi="Roboto" w:cs="Times New Roman"/>
+          <w:color w:val="212121"/>
+          <w:sz w:val="24"/>
+          <w:szCs w:val="24"/>
+          <w:lang w:val="fr-CA" w:eastAsia="fr-CA"/>
+        </w:rPr>
+        <w:t xml:space="preserve"> est utilisé pour contenir le </w:t>
+      </w:r>
+      <w:r>
+        <w:rPr>
+          <w:rFonts w:ascii="Roboto" w:eastAsia="Times New Roman" w:hAnsi="Roboto" w:cs="Times New Roman"/>
+          <w:color w:val="212121"/>
+          <w:sz w:val="24"/>
+          <w:szCs w:val="24"/>
+          <w:highlight w:val="yellow"/>
+          <w:lang w:val="fr-CA" w:eastAsia="fr-CA"/>
+        </w:rPr>
+        <w:t>nom et le prénom</w:t>
+      </w:r>
+      <w:r>
+        <w:rPr>
+          <w:rFonts w:ascii="Roboto" w:eastAsia="Times New Roman" w:hAnsi="Roboto" w:cs="Times New Roman"/>
+          <w:color w:val="212121"/>
+          <w:sz w:val="24"/>
+          <w:szCs w:val="24"/>
+          <w:lang w:val="fr-CA" w:eastAsia="fr-CA"/>
+        </w:rPr>
+        <w:t xml:space="preserve"> du client. Le client doit avoir </w:t>
+      </w:r>
+      <w:r>
+        <w:rPr>
+          <w:rFonts w:ascii="Roboto" w:eastAsia="Times New Roman" w:hAnsi="Roboto" w:cs="Times New Roman"/>
+          <w:color w:val="212121"/>
+          <w:sz w:val="24"/>
+          <w:szCs w:val="24"/>
+          <w:highlight w:val="yellow"/>
+          <w:lang w:val="fr-CA" w:eastAsia="fr-CA"/>
+        </w:rPr>
+        <w:t xml:space="preserve">au moins </w:t>
+      </w:r>
+      <w:r>
+        <w:rPr>
+          <w:rFonts w:ascii="Roboto" w:eastAsia="Times New Roman" w:hAnsi="Roboto" w:cs="Times New Roman"/>
+          <w:color w:val="212121"/>
+          <w:sz w:val="24"/>
+          <w:szCs w:val="24"/>
+          <w:highlight w:val="yellow"/>
           <w:lang w:val="fr-CA" w:eastAsia="fr-CA"/>
         </w:rPr>
         <w:t>100</w:t>
@@ -869,6 +1171,7 @@
           <w:color w:val="212121"/>
           <w:sz w:val="24"/>
           <w:szCs w:val="24"/>
+          <w:highlight w:val="yellow"/>
           <w:lang w:val="fr-CA" w:eastAsia="fr-CA"/>
         </w:rPr>
         <w:t xml:space="preserve"> </w:t>
@@ -879,9 +1182,20 @@
           <w:color w:val="212121"/>
           <w:sz w:val="24"/>
           <w:szCs w:val="24"/>
-          <w:lang w:val="fr-CA" w:eastAsia="fr-CA"/>
-        </w:rPr>
-        <w:t>$ dans son compte.</w:t>
+          <w:highlight w:val="yellow"/>
+          <w:lang w:val="fr-CA" w:eastAsia="fr-CA"/>
+        </w:rPr>
+        <w:t>$</w:t>
+      </w:r>
+      <w:r>
+        <w:rPr>
+          <w:rFonts w:ascii="Roboto" w:eastAsia="Times New Roman" w:hAnsi="Roboto" w:cs="Times New Roman"/>
+          <w:color w:val="212121"/>
+          <w:sz w:val="24"/>
+          <w:szCs w:val="24"/>
+          <w:lang w:val="fr-CA" w:eastAsia="fr-CA"/>
+        </w:rPr>
+        <w:t xml:space="preserve"> dans son compte.</w:t>
       </w:r>
       <w:r>
         <w:rPr>
@@ -1244,6 +1558,7 @@
           <w:color w:val="212121"/>
           <w:sz w:val="24"/>
           <w:szCs w:val="24"/>
+          <w:highlight w:val="yellow"/>
           <w:lang w:val="fr-CA" w:eastAsia="fr-CA"/>
         </w:rPr>
         <w:t>magique __str_</w:t>
@@ -1257,6 +1572,7 @@
           <w:color w:val="212121"/>
           <w:sz w:val="24"/>
           <w:szCs w:val="24"/>
+          <w:highlight w:val="yellow"/>
           <w:lang w:val="fr-CA" w:eastAsia="fr-CA"/>
         </w:rPr>
         <w:t>_</w:t>
@@ -1269,6 +1585,7 @@
           <w:color w:val="212121"/>
           <w:sz w:val="24"/>
           <w:szCs w:val="24"/>
+          <w:highlight w:val="yellow"/>
           <w:lang w:val="fr-CA" w:eastAsia="fr-CA"/>
         </w:rPr>
         <w:t>(</w:t>
@@ -1282,6 +1599,7 @@
           <w:color w:val="212121"/>
           <w:sz w:val="24"/>
           <w:szCs w:val="24"/>
+          <w:highlight w:val="yellow"/>
           <w:lang w:val="fr-CA" w:eastAsia="fr-CA"/>
         </w:rPr>
         <w:t>)</w:t>
@@ -1386,6 +1704,7 @@
           <w:color w:val="212121"/>
           <w:sz w:val="24"/>
           <w:szCs w:val="24"/>
+          <w:highlight w:val="yellow"/>
           <w:lang w:val="fr-CA" w:eastAsia="fr-CA"/>
         </w:rPr>
         <w:t>d</w:t>
@@ -1398,6 +1717,7 @@
           <w:color w:val="212121"/>
           <w:sz w:val="24"/>
           <w:szCs w:val="24"/>
+          <w:highlight w:val="yellow"/>
           <w:lang w:val="fr-CA" w:eastAsia="fr-CA"/>
         </w:rPr>
         <w:t>eposer</w:t>
@@ -1410,6 +1730,7 @@
           <w:color w:val="212121"/>
           <w:sz w:val="24"/>
           <w:szCs w:val="24"/>
+          <w:highlight w:val="yellow"/>
           <w:lang w:val="fr-CA" w:eastAsia="fr-CA"/>
         </w:rPr>
         <w:t>()</w:t>
@@ -1422,6 +1743,7 @@
           <w:color w:val="212121"/>
           <w:sz w:val="24"/>
           <w:szCs w:val="24"/>
+          <w:highlight w:val="yellow"/>
           <w:lang w:val="fr-CA" w:eastAsia="fr-CA"/>
         </w:rPr>
         <w:t xml:space="preserve"> et </w:t>
@@ -1434,6 +1756,7 @@
           <w:color w:val="212121"/>
           <w:sz w:val="24"/>
           <w:szCs w:val="24"/>
+          <w:highlight w:val="yellow"/>
           <w:lang w:val="fr-CA" w:eastAsia="fr-CA"/>
         </w:rPr>
         <w:t>r</w:t>
@@ -1446,6 +1769,7 @@
           <w:color w:val="212121"/>
           <w:sz w:val="24"/>
           <w:szCs w:val="24"/>
+          <w:highlight w:val="yellow"/>
           <w:lang w:val="fr-CA" w:eastAsia="fr-CA"/>
         </w:rPr>
         <w:t>etirer</w:t>
@@ -1458,6 +1782,7 @@
           <w:color w:val="212121"/>
           <w:sz w:val="24"/>
           <w:szCs w:val="24"/>
+          <w:highlight w:val="yellow"/>
           <w:lang w:val="fr-CA" w:eastAsia="fr-CA"/>
         </w:rPr>
         <w:t>()</w:t>
@@ -1468,6 +1793,7 @@
           <w:color w:val="212121"/>
           <w:sz w:val="24"/>
           <w:szCs w:val="24"/>
+          <w:highlight w:val="yellow"/>
           <w:lang w:val="fr-CA" w:eastAsia="fr-CA"/>
         </w:rPr>
         <w:t>.</w:t>
@@ -1897,14 +2223,26 @@
           <w:szCs w:val="24"/>
           <w:lang w:val="fr-CA" w:eastAsia="fr-CA"/>
         </w:rPr>
-        <w:t xml:space="preserve">Ajouter un attribut </w:t>
-      </w:r>
-      <w:r>
-        <w:rPr>
-          <w:rFonts w:ascii="Roboto" w:eastAsia="Times New Roman" w:hAnsi="Roboto" w:cs="Times New Roman"/>
-          <w:color w:val="212121"/>
-          <w:sz w:val="24"/>
-          <w:szCs w:val="24"/>
+        <w:t xml:space="preserve">Ajouter un </w:t>
+      </w:r>
+      <w:r>
+        <w:rPr>
+          <w:rFonts w:ascii="Roboto" w:eastAsia="Times New Roman" w:hAnsi="Roboto" w:cs="Times New Roman"/>
+          <w:color w:val="212121"/>
+          <w:sz w:val="24"/>
+          <w:szCs w:val="24"/>
+          <w:highlight w:val="yellow"/>
+          <w:lang w:val="fr-CA" w:eastAsia="fr-CA"/>
+        </w:rPr>
+        <w:t xml:space="preserve">attribut </w:t>
+      </w:r>
+      <w:r>
+        <w:rPr>
+          <w:rFonts w:ascii="Roboto" w:eastAsia="Times New Roman" w:hAnsi="Roboto" w:cs="Times New Roman"/>
+          <w:color w:val="212121"/>
+          <w:sz w:val="24"/>
+          <w:szCs w:val="24"/>
+          <w:highlight w:val="yellow"/>
           <w:lang w:val="fr-CA" w:eastAsia="fr-CA"/>
         </w:rPr>
         <w:t>de classe</w:t>
@@ -1917,14 +2255,26 @@
           <w:szCs w:val="24"/>
           <w:lang w:val="fr-CA" w:eastAsia="fr-CA"/>
         </w:rPr>
-        <w:t xml:space="preserve"> qui permet de calculer le nombre d</w:t>
-      </w:r>
-      <w:r>
-        <w:rPr>
-          <w:rFonts w:ascii="Roboto" w:eastAsia="Times New Roman" w:hAnsi="Roboto" w:cs="Times New Roman"/>
-          <w:color w:val="212121"/>
-          <w:sz w:val="24"/>
-          <w:szCs w:val="24"/>
+        <w:t xml:space="preserve"> qui permet de </w:t>
+      </w:r>
+      <w:r>
+        <w:rPr>
+          <w:rFonts w:ascii="Roboto" w:eastAsia="Times New Roman" w:hAnsi="Roboto" w:cs="Times New Roman"/>
+          <w:color w:val="212121"/>
+          <w:sz w:val="24"/>
+          <w:szCs w:val="24"/>
+          <w:highlight w:val="yellow"/>
+          <w:lang w:val="fr-CA" w:eastAsia="fr-CA"/>
+        </w:rPr>
+        <w:t>calculer le nombre d</w:t>
+      </w:r>
+      <w:r>
+        <w:rPr>
+          <w:rFonts w:ascii="Roboto" w:eastAsia="Times New Roman" w:hAnsi="Roboto" w:cs="Times New Roman"/>
+          <w:color w:val="212121"/>
+          <w:sz w:val="24"/>
+          <w:szCs w:val="24"/>
+          <w:highlight w:val="yellow"/>
           <w:lang w:val="fr-CA" w:eastAsia="fr-CA"/>
         </w:rPr>
         <w:t xml:space="preserve">e </w:t>
@@ -1935,6 +2285,7 @@
           <w:color w:val="212121"/>
           <w:sz w:val="24"/>
           <w:szCs w:val="24"/>
+          <w:highlight w:val="yellow"/>
           <w:lang w:val="fr-CA" w:eastAsia="fr-CA"/>
         </w:rPr>
         <w:t>comptes</w:t>
@@ -1945,9 +2296,20 @@
           <w:color w:val="212121"/>
           <w:sz w:val="24"/>
           <w:szCs w:val="24"/>
-          <w:lang w:val="fr-CA" w:eastAsia="fr-CA"/>
-        </w:rPr>
-        <w:t xml:space="preserve"> créés. </w:t>
+          <w:highlight w:val="yellow"/>
+          <w:lang w:val="fr-CA" w:eastAsia="fr-CA"/>
+        </w:rPr>
+        <w:t xml:space="preserve"> créés.</w:t>
+      </w:r>
+      <w:r>
+        <w:rPr>
+          <w:rFonts w:ascii="Roboto" w:eastAsia="Times New Roman" w:hAnsi="Roboto" w:cs="Times New Roman"/>
+          <w:color w:val="212121"/>
+          <w:sz w:val="24"/>
+          <w:szCs w:val="24"/>
+          <w:lang w:val="fr-CA" w:eastAsia="fr-CA"/>
+        </w:rPr>
+        <w:t xml:space="preserve"> </w:t>
       </w:r>
     </w:p>
     <w:p>
@@ -2045,7 +2407,28 @@
           <w:szCs w:val="24"/>
           <w:lang w:val="fr-CA" w:eastAsia="fr-CA"/>
         </w:rPr>
-        <w:t>qui calcule le total des soldes de deux comptes.</w:t>
+        <w:t xml:space="preserve">qui </w:t>
+      </w:r>
+      <w:r>
+        <w:rPr>
+          <w:rFonts w:ascii="Roboto" w:eastAsia="Times New Roman" w:hAnsi="Roboto" w:cs="Times New Roman"/>
+          <w:color w:val="212121"/>
+          <w:sz w:val="24"/>
+          <w:szCs w:val="24"/>
+          <w:highlight w:val="yellow"/>
+          <w:lang w:val="fr-CA" w:eastAsia="fr-CA"/>
+        </w:rPr>
+        <w:t>calcule le total des soldes</w:t>
+      </w:r>
+      <w:r>
+        <w:rPr>
+          <w:rFonts w:ascii="Roboto" w:eastAsia="Times New Roman" w:hAnsi="Roboto" w:cs="Times New Roman"/>
+          <w:color w:val="212121"/>
+          <w:sz w:val="24"/>
+          <w:szCs w:val="24"/>
+          <w:lang w:val="fr-CA" w:eastAsia="fr-CA"/>
+        </w:rPr>
+        <w:t xml:space="preserve"> de deux comptes.</w:t>
       </w:r>
     </w:p>
     <w:p>
@@ -2659,8 +3042,6 @@
           <w:lang w:val="fr-CA"/>
         </w:rPr>
       </w:pPr>
-      <w:bookmarkStart w:id="0" w:name="_GoBack"/>
-      <w:bookmarkEnd w:id="0"/>
       <w:r>
         <w:rPr>
           <w:rFonts w:ascii="Roboto" w:eastAsia="Times New Roman" w:hAnsi="Roboto" w:cs="Times New Roman"/>

</xml_diff>